<commit_message>
Updated the MvcContrib features of the chapter.
</commit_message>
<xml_diff>
--- a/manuscript/Chapter05/Chapter05.docx
+++ b/manuscript/Chapter05/Chapter05.docx
@@ -31,11 +31,11 @@
         <w:pStyle w:val="ListBullet"/>
       </w:pPr>
       <w:r>
+        <w:t xml:space="preserve">Learning the basic </w:t>
+      </w:r>
+      <w:r>
         <w:t>MvcContrib Grid</w:t>
       </w:r>
-      <w:r>
-        <w:t xml:space="preserve"> Basics</w:t>
-      </w:r>
     </w:p>
     <w:p>
       <w:pPr>
@@ -63,19 +63,822 @@
     </w:p>
     <w:p>
       <w:pPr>
-        <w:pStyle w:val="ListBullet"/>
-        <w:numPr>
-          <w:ilvl w:val="0"/>
-          <w:numId w:val="0"/>
-        </w:numPr>
-        <w:ind w:left="540"/>
+        <w:pStyle w:val="Head1"/>
+      </w:pPr>
+      <w:r>
+        <w:t>Summary</w:t>
+      </w:r>
+    </w:p>
+    <w:p>
+      <w:pPr>
+        <w:pStyle w:val="Body1"/>
+      </w:pPr>
+      <w:r>
+        <w:t>The ASP.Net MVC Framework provides a lot of control but that comes at a cost out of the box.  The html helpers are basic and provide very simple user interface elements.  This leaves you with the choice to hand craft nice user interfaces using html and css.  While this is a great option for an experienced web designer, most developers find relying on a 3rd party component much more productive. This allows you to develop your application rather than spend lots of time on user interface infrastructure.  This chapter will demonstrate two 3rd party components that will show you different styles of integrating with the MVC framework.</w:t>
+      </w:r>
+      <w:r>
+        <w:t xml:space="preserve"> The first is a html helper based integration that can render a html table, this is the Grid component available from the open source project MvcContrib.  The second style of component uses the portable area style component.  The portable area style component builds on top of the built in Area functionality of MVC 2, with some functionality to ease the deployment of the component into your application. First let's look at the MvcContrib Grid.</w:t>
+      </w:r>
+    </w:p>
+    <w:p>
+      <w:pPr>
+        <w:pStyle w:val="Body"/>
+      </w:pPr>
+    </w:p>
+    <w:p>
+      <w:pPr>
+        <w:pStyle w:val="Head1"/>
+      </w:pPr>
+      <w:r>
+        <w:t>5.1 The MvcContrib Grid</w:t>
+      </w:r>
+    </w:p>
+    <w:p>
+      <w:pPr>
+        <w:pStyle w:val="Body1"/>
+      </w:pPr>
+      <w:r>
+        <w:t xml:space="preserve">The MvcContrib Grid is a user interface component which creates a well formed html table.  It uses a fluent interface, which allows you to define the configuration of the grid with a strongly typed and refactorable syntax.  The refactoring support makes this style of component work very nicely with refactoring tools like JetBrains Resharper and DevExpress </w:t>
+      </w:r>
+      <w:r>
+        <w:lastRenderedPageBreak/>
+        <w:t xml:space="preserve">Refactor Pro. This type of component generally requires a strongly typed view, which is used to drive the api of the grid.  The scenario where you would want to use a grid like this would be to display a list of model objects.  First </w:t>
+      </w:r>
+      <w:r>
+        <w:t>let's</w:t>
+      </w:r>
+      <w:r>
+        <w:t xml:space="preserve"> look at the Action method which would send a list or </w:t>
+      </w:r>
+      <w:r>
+        <w:rPr>
+          <w:rStyle w:val="CodeinText"/>
+        </w:rPr>
+        <w:t>IEnumerable&lt;People&gt;</w:t>
+      </w:r>
+      <w:r>
+        <w:t xml:space="preserve"> to a view for rendering.</w:t>
+      </w:r>
+    </w:p>
+    <w:p>
+      <w:pPr>
+        <w:pStyle w:val="Body"/>
+      </w:pPr>
+    </w:p>
+    <w:p>
+      <w:pPr>
+        <w:pStyle w:val="CodeListingCaption"/>
+      </w:pPr>
+      <w:r>
+        <w:t>Listing 5.1 The Action to render a list of People objects</w:t>
+      </w:r>
+    </w:p>
+    <w:p>
+      <w:pPr>
+        <w:pStyle w:val="Code"/>
+      </w:pPr>
+      <w:r>
+        <w:t>public ActionResult AutoColumns() {</w:t>
+      </w:r>
+      <w:r>
+        <w:tab/>
+      </w:r>
+      <w:r>
+        <w:tab/>
+      </w:r>
+      <w:r>
+        <w:tab/>
+      </w:r>
+      <w:r>
+        <w:tab/>
+        <w:t>|A</w:t>
+      </w:r>
+    </w:p>
+    <w:p>
+      <w:pPr>
+        <w:pStyle w:val="Code"/>
+      </w:pPr>
+      <w:r>
+        <w:tab/>
+        <w:t>return View(_peopleFactory.CreatePeople());</w:t>
+      </w:r>
+      <w:r>
+        <w:tab/>
+      </w:r>
+      <w:r>
+        <w:tab/>
+      </w:r>
+      <w:r>
+        <w:tab/>
+        <w:t>|A</w:t>
+      </w:r>
+    </w:p>
+    <w:p>
+      <w:pPr>
+        <w:pStyle w:val="Code"/>
+      </w:pPr>
+      <w:r>
+        <w:t>}</w:t>
+      </w:r>
+    </w:p>
+    <w:p>
+      <w:pPr>
+        <w:pStyle w:val="Body1"/>
+      </w:pPr>
+      <w:r>
+        <w:t>A - This action returns a IEnumerable&lt;People&gt; to the view.</w:t>
+      </w:r>
+    </w:p>
+    <w:p>
+      <w:pPr>
+        <w:pStyle w:val="Body"/>
+      </w:pPr>
+    </w:p>
+    <w:p>
+      <w:pPr>
+        <w:pStyle w:val="Body"/>
+      </w:pPr>
+      <w:r>
+        <w:t>Listing 5.1 shows the Action that will send a IEnumerable model to the view for rendering.  This is a fairly common scenario.  This example ignore more advanced features like grid paging. It would simply send every People object in the application to the view for rendering. The next step is to use the MvcContrib Grid to see how easily we can get a table formated view of our People objects.</w:t>
+      </w:r>
+      <w:r>
+        <w:t xml:space="preserve">   </w:t>
+      </w:r>
+    </w:p>
+    <w:p>
+      <w:pPr>
+        <w:pStyle w:val="Body"/>
+      </w:pPr>
+    </w:p>
+    <w:p>
+      <w:pPr>
+        <w:pStyle w:val="CodeListingCaption"/>
+      </w:pPr>
+      <w:r>
+        <w:t>Listing 5.2 Rendering a table using the Grid AutoGenerateColumns</w:t>
+      </w:r>
+    </w:p>
+    <w:p>
+      <w:pPr>
+        <w:pStyle w:val="Code"/>
+        <w:rPr>
+          <w:highlight w:val="yellow"/>
+        </w:rPr>
+      </w:pPr>
+      <w:r>
+        <w:rPr>
+          <w:highlight w:val="yellow"/>
+        </w:rPr>
+        <w:t>&lt;%</w:t>
+      </w:r>
+      <w:r>
+        <w:t xml:space="preserve">= Html.Grid(Model).AutoGenerateColumns() </w:t>
+      </w:r>
+      <w:r>
+        <w:rPr>
+          <w:highlight w:val="yellow"/>
+        </w:rPr>
+        <w:t>%</w:t>
+      </w:r>
+      <w:r>
+        <w:rPr>
+          <w:highlight w:val="yellow"/>
+        </w:rPr>
+        <w:t>&gt;</w:t>
+      </w:r>
+      <w:r>
+        <w:rPr>
+          <w:highlight w:val="yellow"/>
+        </w:rPr>
+        <w:tab/>
+      </w:r>
+      <w:r>
+        <w:rPr>
+          <w:highlight w:val="yellow"/>
+        </w:rPr>
+        <w:tab/>
+      </w:r>
+      <w:r>
+        <w:rPr>
+          <w:highlight w:val="yellow"/>
+        </w:rPr>
+        <w:tab/>
+        <w:t>| A</w:t>
+      </w:r>
+    </w:p>
+    <w:p>
+      <w:pPr>
+        <w:pStyle w:val="Body1"/>
+      </w:pPr>
+      <w:r>
+        <w:t xml:space="preserve">  A - This view code renders a well formed html table based on the model. </w:t>
+      </w:r>
+    </w:p>
+    <w:p>
+      <w:pPr>
+        <w:pStyle w:val="Body"/>
+      </w:pPr>
+    </w:p>
+    <w:p>
+      <w:pPr>
+        <w:pStyle w:val="Body"/>
+      </w:pPr>
+      <w:r>
+        <w:t xml:space="preserve">The AutoGenerateColumns can give you a lot of productivity, if you follow some conventions.  First, as shown in Figure 5.1, when you send a general Model to the view and AutoGenerateColumns, you will see that there are some columns which the Grid does not know how to render values for properly. When the Grid finds complex objects, it does not make and assumption about which property is should use to represent that property, instead it does not render a value to the table cell. The best way to use the Grid with the AutoGenerateColumns is to use a dedicated Presentation Model for this type of listing page.  In this case you only send a model with the exact properties that you want to render as cells in your table.  </w:t>
+      </w:r>
+      <w:r>
+        <w:t>Using the AutoGeneratedColumns method with a dedicated Presentation Model will provide the most develop productivity.</w:t>
+      </w:r>
+    </w:p>
+    <w:p>
+      <w:r>
+        <w:lastRenderedPageBreak/>
+        <w:drawing>
+          <wp:inline distT="0" distB="0" distL="0" distR="0">
+            <wp:extent cx="4298184" cy="5273978"/>
+            <wp:effectExtent l="19050" t="0" r="7116" b="0"/>
+            <wp:docPr id="1" name="Picture 1"/>
+            <wp:cNvGraphicFramePr>
+              <a:graphicFrameLocks xmlns:a="http://schemas.openxmlformats.org/drawingml/2006/main" noChangeAspect="1"/>
+            </wp:cNvGraphicFramePr>
+            <a:graphic xmlns:a="http://schemas.openxmlformats.org/drawingml/2006/main">
+              <a:graphicData uri="http://schemas.openxmlformats.org/drawingml/2006/picture">
+                <pic:pic xmlns:pic="http://schemas.openxmlformats.org/drawingml/2006/picture">
+                  <pic:nvPicPr>
+                    <pic:cNvPr id="0" name="Picture 1"/>
+                    <pic:cNvPicPr>
+                      <a:picLocks noChangeAspect="1" noChangeArrowheads="1"/>
+                    </pic:cNvPicPr>
+                  </pic:nvPicPr>
+                  <pic:blipFill>
+                    <a:blip r:embed="rId9" cstate="print"/>
+                    <a:srcRect/>
+                    <a:stretch>
+                      <a:fillRect/>
+                    </a:stretch>
+                  </pic:blipFill>
+                  <pic:spPr bwMode="auto">
+                    <a:xfrm>
+                      <a:off x="0" y="0"/>
+                      <a:ext cx="4297628" cy="5273296"/>
+                    </a:xfrm>
+                    <a:prstGeom prst="rect">
+                      <a:avLst/>
+                    </a:prstGeom>
+                    <a:noFill/>
+                    <a:ln w="9525">
+                      <a:noFill/>
+                      <a:miter lim="800000"/>
+                      <a:headEnd/>
+                      <a:tailEnd/>
+                    </a:ln>
+                  </pic:spPr>
+                </pic:pic>
+              </a:graphicData>
+            </a:graphic>
+          </wp:inline>
+        </w:drawing>
+      </w:r>
+    </w:p>
+    <w:p>
+      <w:pPr>
+        <w:pStyle w:val="FigureCaption"/>
+      </w:pPr>
+      <w:r>
+        <w:t>Figure 5.1 - The view of a Grid.AutoGenerateColumns</w:t>
+      </w:r>
+    </w:p>
+    <w:p>
+      <w:pPr>
+        <w:pStyle w:val="Head1"/>
+      </w:pPr>
+      <w:r>
+        <w:t>5.2 The MvcContrib Grid advanced usage.</w:t>
+      </w:r>
+    </w:p>
+    <w:p>
+      <w:pPr>
+        <w:pStyle w:val="Body"/>
+      </w:pPr>
+      <w:r>
+        <w:t xml:space="preserve">While the previous example of the MvcContrib Grid seemed to just work magically with a single line of view code, it has some pretty strong oppinions about how it is going to render a model.  If you do not like the defaults of how the Grid works you do have some more options, this is where the power of the Grid really comes into play.  Using the same model as </w:t>
+      </w:r>
+      <w:r>
+        <w:lastRenderedPageBreak/>
+        <w:t xml:space="preserve">the previous example we will not show how you can configure the Grid on the view to finely control more aspects of how it is rendered.  </w:t>
+      </w:r>
+    </w:p>
+    <w:p>
+      <w:pPr>
+        <w:pStyle w:val="CodeListingCaption"/>
+      </w:pPr>
+      <w:r>
+        <w:t>Listing 5.3 The MvcContrib Grid with more control</w:t>
+      </w:r>
+    </w:p>
+    <w:p>
+      <w:pPr>
+        <w:pStyle w:val="Code"/>
+      </w:pPr>
+      <w:r>
+        <w:rPr>
+          <w:highlight w:val="yellow"/>
+        </w:rPr>
+        <w:t>&lt;%</w:t>
+      </w:r>
+      <w:r>
+        <w:t>= Html.Grid(Model).Columns(column =&gt; {</w:t>
+      </w:r>
+      <w:r>
+        <w:tab/>
+      </w:r>
+      <w:r>
+        <w:tab/>
+      </w:r>
+      <w:r>
+        <w:tab/>
+      </w:r>
+      <w:r>
+        <w:tab/>
+        <w:t xml:space="preserve"> |A</w:t>
+      </w:r>
+    </w:p>
+    <w:p>
+      <w:pPr>
+        <w:pStyle w:val="Code"/>
+      </w:pPr>
+      <w:r>
+        <w:tab/>
+        <w:t>column.For(x =&gt; x.Id).Named("Person ID");</w:t>
+      </w:r>
+      <w:r>
+        <w:t xml:space="preserve"> </w:t>
+      </w:r>
+      <w:r>
+        <w:tab/>
+      </w:r>
+      <w:r>
+        <w:tab/>
+      </w:r>
+      <w:r>
+        <w:tab/>
+        <w:t xml:space="preserve"> |B</w:t>
+      </w:r>
+    </w:p>
+    <w:p>
+      <w:pPr>
+        <w:pStyle w:val="Code"/>
+      </w:pPr>
+      <w:r>
+        <w:tab/>
+        <w:t>column.For(x =&gt; x.Name);</w:t>
+      </w:r>
+      <w:r>
+        <w:tab/>
+      </w:r>
+      <w:r>
+        <w:tab/>
+      </w:r>
+      <w:r>
+        <w:tab/>
+      </w:r>
+      <w:r>
+        <w:tab/>
+      </w:r>
+      <w:r>
+        <w:tab/>
+        <w:t xml:space="preserve"> |C</w:t>
+      </w:r>
+    </w:p>
+    <w:p>
+      <w:pPr>
+        <w:pStyle w:val="Code"/>
+      </w:pPr>
+      <w:r>
+        <w:tab/>
+        <w:t>column.For(x =&gt; x.Gender);</w:t>
+      </w:r>
+      <w:r>
+        <w:tab/>
+      </w:r>
+      <w:r>
+        <w:tab/>
+      </w:r>
+      <w:r>
+        <w:tab/>
+      </w:r>
+      <w:r>
+        <w:tab/>
+      </w:r>
+      <w:r>
+        <w:tab/>
+        <w:t xml:space="preserve"> |C</w:t>
+      </w:r>
+    </w:p>
+    <w:p>
+      <w:pPr>
+        <w:pStyle w:val="Code"/>
+      </w:pPr>
+      <w:r>
+        <w:tab/>
+        <w:t>column.For(x =&gt; x.DateOfBirth).Format("{0:d}");</w:t>
+      </w:r>
+      <w:r>
+        <w:tab/>
+      </w:r>
+      <w:r>
+        <w:tab/>
+        <w:t xml:space="preserve"> |D</w:t>
+      </w:r>
+    </w:p>
+    <w:p>
+      <w:pPr>
+        <w:pStyle w:val="Code"/>
+      </w:pPr>
+      <w:r>
+        <w:tab/>
+        <w:t xml:space="preserve">column.For(x =&gt; Html.ActionLink("View Person", "Show", </w:t>
+      </w:r>
+      <w:r>
+        <w:t xml:space="preserve">      |E</w:t>
+      </w:r>
+    </w:p>
+    <w:p>
+      <w:pPr>
+        <w:pStyle w:val="Code"/>
+      </w:pPr>
+      <w:r>
+        <w:tab/>
+      </w:r>
+      <w:r>
+        <w:tab/>
+      </w:r>
+      <w:r>
+        <w:tab/>
+      </w:r>
+      <w:r>
+        <w:t>new</w:t>
+      </w:r>
+      <w:r>
+        <w:t xml:space="preserve"> { id =</w:t>
+      </w:r>
+      <w:r>
+        <w:t xml:space="preserve">  </w:t>
+      </w:r>
+      <w:r>
+        <w:t xml:space="preserve"> x.Id</w:t>
+      </w:r>
+      <w:r>
+        <w:t>})).DoNotEncode();</w:t>
+      </w:r>
+      <w:r>
+        <w:tab/>
+      </w:r>
+      <w:r>
+        <w:tab/>
+        <w:t xml:space="preserve"> |E</w:t>
+      </w:r>
+    </w:p>
+    <w:p>
+      <w:pPr>
+        <w:pStyle w:val="Code"/>
+      </w:pPr>
+      <w:r>
+        <w:t xml:space="preserve">}) </w:t>
+      </w:r>
+      <w:r>
+        <w:rPr>
+          <w:highlight w:val="yellow"/>
+        </w:rPr>
+        <w:t>%&gt;</w:t>
+      </w:r>
+      <w:r>
+        <w:t xml:space="preserve">   </w:t>
+      </w:r>
+    </w:p>
+    <w:p>
+      <w:pPr>
+        <w:pStyle w:val="Body1"/>
+      </w:pPr>
+      <w:r>
+        <w:t xml:space="preserve">A - The Grid is created and </w:t>
+      </w:r>
+      <w:r>
+        <w:t>the Columns method is used to customize the columns.</w:t>
+      </w:r>
+    </w:p>
+    <w:p>
+      <w:pPr>
+        <w:pStyle w:val="Body1"/>
+      </w:pPr>
+      <w:r>
+        <w:t>B -</w:t>
+      </w:r>
+      <w:r>
+        <w:t xml:space="preserve"> The Id property is rendered with the title Person ID</w:t>
+      </w:r>
+    </w:p>
+    <w:p>
+      <w:pPr>
+        <w:pStyle w:val="Body1"/>
+      </w:pPr>
+      <w:r>
+        <w:t xml:space="preserve">C - </w:t>
+      </w:r>
+      <w:r>
+        <w:t>These properties are rendered with the default conventions</w:t>
+      </w:r>
+    </w:p>
+    <w:p>
+      <w:pPr>
+        <w:pStyle w:val="Body1"/>
+      </w:pPr>
+      <w:r>
+        <w:t xml:space="preserve">D - </w:t>
+      </w:r>
+      <w:r>
+        <w:t>The DateOfBirth column is formatted with a format string</w:t>
+      </w:r>
+    </w:p>
+    <w:p>
+      <w:pPr>
+        <w:pStyle w:val="Body1"/>
+      </w:pPr>
+      <w:r>
+        <w:t>E - A custom column is created and renders a hyperlink to display the Person object using the current controllers Show Action method.</w:t>
+      </w:r>
+    </w:p>
+    <w:p>
+      <w:pPr>
+        <w:pStyle w:val="Body"/>
+      </w:pPr>
+    </w:p>
+    <w:p>
+      <w:pPr>
+        <w:pStyle w:val="Body1"/>
+      </w:pPr>
+      <w:r>
+        <w:t>The MvcContrib Grid created using the view code from Listing 5.3 will render nicely in a table and does not require a dedicated Presentation Model.</w:t>
+      </w:r>
+      <w:r>
+        <w:t xml:space="preserve"> The html of the Grid is displayed in Figure 5.2.</w:t>
+      </w:r>
+      <w:r>
+        <w:t xml:space="preserve">  </w:t>
+      </w:r>
+    </w:p>
+    <w:p>
+      <w:pPr>
+        <w:pStyle w:val="Body1"/>
+      </w:pPr>
+    </w:p>
+    <w:p>
+      <w:pPr>
+        <w:pStyle w:val="Body1"/>
+      </w:pPr>
+      <w:r>
+        <w:t xml:space="preserve">Eliminating the need for a Presentation Model </w:t>
+      </w:r>
+      <w:r>
+        <w:t xml:space="preserve">is not the main reason to specify the columns for the Grid.  The main reason to specify the columns for the Grid is to modify the values using formatting string or to add additional columns to the table.  The syntax for defining the Grid may look very odd at first, it uses some of the newer features of the C# language, which were put in to support the LINQ technology.  The parameters that use </w:t>
+      </w:r>
+      <w:r>
+        <w:t>Lambda</w:t>
+      </w:r>
+      <w:r>
+        <w:t xml:space="preserve"> Expressions, the syntax </w:t>
+      </w:r>
+      <w:r>
+        <w:rPr>
+          <w:rStyle w:val="CodeinText"/>
+        </w:rPr>
+        <w:t>x =&gt; x.Id</w:t>
+      </w:r>
+      <w:r>
+        <w:rPr>
+          <w:rStyle w:val="CodeinText"/>
+        </w:rPr>
+        <w:t xml:space="preserve"> </w:t>
+      </w:r>
+      <w:r>
+        <w:rPr>
+          <w:rStyle w:val="CodeinText"/>
+          <w:rFonts w:ascii="Verdana" w:hAnsi="Verdana"/>
+          <w:color w:val="000000"/>
+          <w:sz w:val="16"/>
+        </w:rPr>
+        <w:t>may seem like a strange way to specify how the columns to render in the table but this is the way that developers who are using strongly typed views are going.  By using this syntax, when you change the name of a property using a refactoring tool, the property gets changed in your view code.  This eliminates the runtime errors that you would see when using magic strings and late binding to configure how to pull property values out of your model a</w:t>
+      </w:r>
+      <w:r>
+        <w:rPr>
+          <w:rStyle w:val="CodeinText"/>
+          <w:rFonts w:ascii="Verdana" w:hAnsi="Verdana"/>
+          <w:color w:val="000000"/>
+          <w:sz w:val="16"/>
+        </w:rPr>
+        <w:t xml:space="preserve">nd render them into a table.  While the MvcContrib was one of </w:t>
+      </w:r>
+      <w:r>
+        <w:rPr>
+          <w:rStyle w:val="CodeinText"/>
+          <w:rFonts w:ascii="Verdana" w:hAnsi="Verdana"/>
+          <w:color w:val="000000"/>
+          <w:sz w:val="16"/>
+        </w:rPr>
+        <w:t>the</w:t>
+      </w:r>
+      <w:r>
+        <w:rPr>
+          <w:rStyle w:val="CodeinText"/>
+          <w:rFonts w:ascii="Verdana" w:hAnsi="Verdana"/>
+          <w:color w:val="000000"/>
+          <w:sz w:val="16"/>
+        </w:rPr>
+        <w:t xml:space="preserve"> first components to</w:t>
+      </w:r>
+      <w:r>
+        <w:rPr>
+          <w:rStyle w:val="CodeinText"/>
+          <w:rFonts w:ascii="Verdana" w:hAnsi="Verdana"/>
+          <w:color w:val="000000"/>
+          <w:sz w:val="16"/>
+        </w:rPr>
+        <w:t xml:space="preserve"> use this method of configuration this style has caught on.  The Grid was created and is currently maintained by Jeremy Skinner, a committer to the </w:t>
+      </w:r>
+      <w:r>
+        <w:rPr>
+          <w:rStyle w:val="CodeinText"/>
+          <w:rFonts w:ascii="Verdana" w:hAnsi="Verdana"/>
+          <w:color w:val="000000"/>
+          <w:sz w:val="16"/>
+        </w:rPr>
+        <w:t>MvcContrib project. His work on the Grid has influenced many of the newer APIs that are new to the MVC 2 view helpers.  We see the Lambda Expression style configuration of html helpers being released now and the MvcContrib Grid was one of the first components to really prove that there are some advantages to using this in a strongly typed view.  For more information about the Grid, go to the MvcContrib project at http://www.MvcContrib.org and see more information and blogs from the creator of the Grid at http://www.jeremyskinner.co.uk</w:t>
+      </w:r>
+      <w:r>
+        <w:rPr>
+          <w:rStyle w:val="CodeinText"/>
+          <w:rFonts w:ascii="Verdana" w:hAnsi="Verdana"/>
+          <w:color w:val="000000"/>
+          <w:sz w:val="16"/>
+        </w:rPr>
+        <w:t xml:space="preserve"> . There are a large number of features to the Grid that we </w:t>
+      </w:r>
+      <w:r>
+        <w:rPr>
+          <w:rStyle w:val="CodeinText"/>
+          <w:rFonts w:ascii="Verdana" w:hAnsi="Verdana"/>
+          <w:color w:val="000000"/>
+          <w:sz w:val="16"/>
+        </w:rPr>
+        <w:lastRenderedPageBreak/>
+        <w:t xml:space="preserve">cannot cover in this chapter.  The MvcContrib project has a number of samples which walk through the </w:t>
+      </w:r>
+      <w:r>
+        <w:rPr>
+          <w:rStyle w:val="CodeinText"/>
+        </w:rPr>
+        <w:t>various ways to get some increadibly power out of this component.</w:t>
+      </w:r>
+    </w:p>
+    <w:p>
+      <w:pPr>
+        <w:pStyle w:val="Body1"/>
+        <w:rPr>
+          <w:highlight w:val="yellow"/>
+        </w:rPr>
+      </w:pPr>
+    </w:p>
+    <w:p>
+      <w:pPr>
+        <w:rPr>
+          <w:highlight w:val="yellow"/>
+        </w:rPr>
+      </w:pPr>
+      <w:r>
+        <w:drawing>
+          <wp:inline distT="0" distB="0" distL="0" distR="0">
+            <wp:extent cx="4800600" cy="5890460"/>
+            <wp:effectExtent l="19050" t="0" r="0" b="0"/>
+            <wp:docPr id="4" name="Picture 4"/>
+            <wp:cNvGraphicFramePr>
+              <a:graphicFrameLocks xmlns:a="http://schemas.openxmlformats.org/drawingml/2006/main" noChangeAspect="1"/>
+            </wp:cNvGraphicFramePr>
+            <a:graphic xmlns:a="http://schemas.openxmlformats.org/drawingml/2006/main">
+              <a:graphicData uri="http://schemas.openxmlformats.org/drawingml/2006/picture">
+                <pic:pic xmlns:pic="http://schemas.openxmlformats.org/drawingml/2006/picture">
+                  <pic:nvPicPr>
+                    <pic:cNvPr id="0" name="Picture 4"/>
+                    <pic:cNvPicPr>
+                      <a:picLocks noChangeAspect="1" noChangeArrowheads="1"/>
+                    </pic:cNvPicPr>
+                  </pic:nvPicPr>
+                  <pic:blipFill>
+                    <a:blip r:embed="rId10" cstate="print"/>
+                    <a:srcRect/>
+                    <a:stretch>
+                      <a:fillRect/>
+                    </a:stretch>
+                  </pic:blipFill>
+                  <pic:spPr bwMode="auto">
+                    <a:xfrm>
+                      <a:off x="0" y="0"/>
+                      <a:ext cx="4800600" cy="5890460"/>
+                    </a:xfrm>
+                    <a:prstGeom prst="rect">
+                      <a:avLst/>
+                    </a:prstGeom>
+                    <a:noFill/>
+                    <a:ln w="9525">
+                      <a:noFill/>
+                      <a:miter lim="800000"/>
+                      <a:headEnd/>
+                      <a:tailEnd/>
+                    </a:ln>
+                  </pic:spPr>
+                </pic:pic>
+              </a:graphicData>
+            </a:graphic>
+          </wp:inline>
+        </w:drawing>
+      </w:r>
+    </w:p>
+    <w:p>
+      <w:pPr>
+        <w:pStyle w:val="FigureCaption"/>
+        <w:rPr>
+          <w:rStyle w:val="CodeinText"/>
+        </w:rPr>
+      </w:pPr>
+      <w:r>
+        <w:rPr>
+          <w:rStyle w:val="CodeinText"/>
+          <w:rFonts w:ascii="Arial" w:hAnsi="Arial"/>
+          <w:color w:val="960000"/>
+          <w:sz w:val="16"/>
+        </w:rPr>
+        <w:lastRenderedPageBreak/>
+        <w:t xml:space="preserve">Figure 5.2 The MvcContrib Grid rendered using Column configuration </w:t>
+      </w:r>
+      <w:r>
+        <w:rPr>
+          <w:rStyle w:val="CodeinText"/>
+        </w:rPr>
+        <w:t xml:space="preserve">  </w:t>
+      </w:r>
+    </w:p>
+    <w:p>
+      <w:pPr>
+        <w:pStyle w:val="Head1"/>
+      </w:pPr>
+      <w:r>
+        <w:t>5.3 Understanding the Portable Area</w:t>
+      </w:r>
+    </w:p>
+    <w:p>
+      <w:pPr>
+        <w:pStyle w:val="Body1"/>
+      </w:pPr>
+      <w:r>
+        <w:t xml:space="preserve">The Portable Area </w:t>
+      </w:r>
+      <w:r>
+        <w:t>is a concept that comes from the MvcContrib project.  As the name describes it, it is a native MVC 2 Area packaged up in a way that is easier to distribute and consume than an Area built with the out of the box MVC 2 support.  That is a pretty broad statement so let's first look at what is in an Area and then cover which pieces may need to be made portable.</w:t>
+      </w:r>
+      <w:r>
+        <w:t xml:space="preserve">  Areas are simply put a subset of an MVC application, that is separated in a way that gives it some physical distance from other groups of functionality in an MVC application.  This means that an Area will have one or more Routes, Controllers, Actions, Views, Partial Views, Master Pages and content files, such as CSS, Javascript , and image files.  These are all the pieces which may be used in an Area.  Of those individual elements many of them are not part of the binary distribution of a MVC application.  Only the Routes, Controllers, and Actions get compiled into an assembly.  The rest of the elements are individual files which need to be copied and managed with the other assets which are part of your application.  This is </w:t>
+      </w:r>
+      <w:r>
+        <w:t>reasonably</w:t>
+      </w:r>
+      <w:r>
+        <w:t xml:space="preserve"> trivial to manage if you build an Area for your application and just use it as a way of managing smaller modules of your application.  But if you want to use an Area as a way for packaging up and sharing/distributing a piece of multi-page user interface functionality, managing all of the individual files make this option a bad choice when integrating someone else's component with your </w:t>
+      </w:r>
+      <w:r>
+        <w:t>application</w:t>
+      </w:r>
+      <w:r>
+        <w:t>.</w:t>
+      </w:r>
+      <w:r>
+        <w:t xml:space="preserve">  This is where the MvcContrib project developed the idea of a Portable Area.  By building on top of the existing Area functionality, it only takes some minor changes to your Area project to make it portable.  The process of making an Area portable, is pretty trivial.  As an Area developer, instead of leaving the file assets as content items in your project, you make them embedded resources.  An embedded resource is a content file which is compiled into the assembly of a project.  The file still exists and it can be programmatically extracted from the assembly at runtime.  This means that a Portable Area only contains a single file, the assembly of the project, rather than all the individual content files.</w:t>
+      </w:r>
+      <w:r>
+        <w:t xml:space="preserve"> </w:t>
+      </w:r>
+    </w:p>
+    <w:p>
+      <w:pPr>
+        <w:pStyle w:val="Body"/>
+        <w:rPr>
+          <w:highlight w:val="yellow"/>
+        </w:rPr>
       </w:pPr>
     </w:p>
     <w:sectPr>
-      <w:headerReference w:type="even" r:id="rId8"/>
-      <w:headerReference w:type="default" r:id="rId9"/>
-      <w:footerReference w:type="even" r:id="rId10"/>
-      <w:footerReference w:type="first" r:id="rId11"/>
+      <w:headerReference w:type="even" r:id="rId11"/>
+      <w:headerReference w:type="default" r:id="rId12"/>
+      <w:footerReference w:type="even" r:id="rId13"/>
+      <w:footerReference w:type="first" r:id="rId14"/>
       <w:footnotePr>
         <w:numRestart w:val="eachSect"/>
       </w:footnotePr>
@@ -322,7 +1125,7 @@
       <w:rPr>
         <w:noProof/>
       </w:rPr>
-      <w:t>26</w:t>
+      <w:t>4</w:t>
     </w:r>
     <w:r>
       <w:fldChar w:fldCharType="end"/>
@@ -357,7 +1160,7 @@
         <w:rPr>
           <w:noProof/>
         </w:rPr>
-        <w:t>1/2/2010</w:t>
+        <w:t>3/1/2010</w:t>
       </w:r>
     </w:fldSimple>
   </w:p>
@@ -383,7 +1186,7 @@
         <w:rPr>
           <w:noProof/>
         </w:rPr>
-        <w:t>1/2/2010</w:t>
+        <w:t>3/1/2010</w:t>
       </w:r>
     </w:fldSimple>
     <w:r>
@@ -412,7 +1215,7 @@
         <w:rPr>
           <w:noProof/>
         </w:rPr>
-        <w:t>1</w:t>
+        <w:t>3</w:t>
       </w:r>
     </w:fldSimple>
   </w:p>
@@ -4435,4 +5238,16 @@
   <a:objectDefaults/>
   <a:extraClrSchemeLst/>
 </a:theme>
+</file>
+
+<file path=customXml/item1.xml><?xml version="1.0" encoding="utf-8"?>
+<b:Sources xmlns:b="http://schemas.openxmlformats.org/officeDocument/2006/bibliography" xmlns="http://schemas.openxmlformats.org/officeDocument/2006/bibliography" SelectedStyle="\APA.XSL" StyleName="APA"/>
+</file>
+
+<file path=customXml/itemProps1.xml><?xml version="1.0" encoding="utf-8"?>
+<ds:datastoreItem xmlns:ds="http://schemas.openxmlformats.org/officeDocument/2006/customXml" ds:itemID="{0C77407C-12B9-40F0-B8A1-D78291ADF426}">
+  <ds:schemaRefs>
+    <ds:schemaRef ds:uri="http://schemas.openxmlformats.org/officeDocument/2006/bibliography"/>
+  </ds:schemaRefs>
+</ds:datastoreItem>
 </file>
</xml_diff>

<commit_message>
updated the portable area sample and completed chapter 5
</commit_message>
<xml_diff>
--- a/manuscript/Chapter05/Chapter05.docx
+++ b/manuscript/Chapter05/Chapter05.docx
@@ -292,6 +292,9 @@
     </w:p>
     <w:p>
       <w:r>
+        <w:rPr>
+          <w:noProof/>
+        </w:rPr>
         <w:lastRenderedPageBreak/>
         <w:drawing>
           <wp:inline distT="0" distB="0" distL="0" distR="0">
@@ -755,6 +758,9 @@
         </w:rPr>
       </w:pPr>
       <w:r>
+        <w:rPr>
+          <w:noProof/>
+        </w:rPr>
         <w:drawing>
           <wp:inline distT="0" distB="0" distL="0" distR="0">
             <wp:extent cx="4800600" cy="5890460"/>
@@ -869,16 +875,646 @@
     <w:p>
       <w:pPr>
         <w:pStyle w:val="Body"/>
+      </w:pPr>
+    </w:p>
+    <w:p>
+      <w:pPr>
+        <w:pStyle w:val="Head1"/>
+      </w:pPr>
+      <w:r>
+        <w:t>5.4 Consuming a Portable Area</w:t>
+      </w:r>
+    </w:p>
+    <w:p>
+      <w:pPr>
+        <w:pStyle w:val="Body1"/>
+      </w:pPr>
+      <w:r>
+        <w:t>Using a Portable Area in your application was designed to be simple and quick.  Since a Portable Area can be packaged up as a single .Net assembly, in order to use a Portable Area you only needs to be placed in the bin folder of your ASP.Net MVC web application.  There are some cases when you may need to do more in your application to get the full power out of a Portable Area.  First lets walk through a simple example.</w:t>
+      </w:r>
+    </w:p>
+    <w:p>
+      <w:pPr>
+        <w:pStyle w:val="Body"/>
+      </w:pPr>
+      <w:r>
+        <w:t xml:space="preserve">Figure 5.3 shows the project references for a MVC application, that is using a Portable Area.  In order to use a Portable Area you will need a reference to the Portable Area assembly.  You will also need a reference to MvcContrib.  MvcContrib provides the plumbing needed for a Portable Area to be, Portable.  The embedded resource view engine is part of </w:t>
+      </w:r>
+      <w:r>
+        <w:lastRenderedPageBreak/>
+        <w:t>MvcContrib. It is this small but extremely powerful feature which enables the views from a Portable Area that are embedded into the assembly to be pulled out at runtime and used by your application.</w:t>
+      </w:r>
+    </w:p>
+    <w:p>
+      <w:pPr>
+        <w:pStyle w:val="Body"/>
+      </w:pPr>
+    </w:p>
+    <w:p>
+      <w:r>
+        <w:drawing>
+          <wp:inline distT="0" distB="0" distL="0" distR="0">
+            <wp:extent cx="4499023" cy="3071005"/>
+            <wp:effectExtent l="19050" t="0" r="0" b="0"/>
+            <wp:docPr id="7" name="Picture 4"/>
+            <wp:cNvGraphicFramePr>
+              <a:graphicFrameLocks xmlns:a="http://schemas.openxmlformats.org/drawingml/2006/main" noChangeAspect="1"/>
+            </wp:cNvGraphicFramePr>
+            <a:graphic xmlns:a="http://schemas.openxmlformats.org/drawingml/2006/main">
+              <a:graphicData uri="http://schemas.openxmlformats.org/drawingml/2006/picture">
+                <pic:pic xmlns:pic="http://schemas.openxmlformats.org/drawingml/2006/picture">
+                  <pic:nvPicPr>
+                    <pic:cNvPr id="0" name="Picture 4"/>
+                    <pic:cNvPicPr>
+                      <a:picLocks noChangeAspect="1" noChangeArrowheads="1"/>
+                    </pic:cNvPicPr>
+                  </pic:nvPicPr>
+                  <pic:blipFill>
+                    <a:blip r:embed="rId11" cstate="print"/>
+                    <a:srcRect l="64659" t="8545" r="14230" b="68360"/>
+                    <a:stretch>
+                      <a:fillRect/>
+                    </a:stretch>
+                  </pic:blipFill>
+                  <pic:spPr bwMode="auto">
+                    <a:xfrm>
+                      <a:off x="0" y="0"/>
+                      <a:ext cx="4511752" cy="3079694"/>
+                    </a:xfrm>
+                    <a:prstGeom prst="rect">
+                      <a:avLst/>
+                    </a:prstGeom>
+                    <a:noFill/>
+                    <a:ln w="9525">
+                      <a:noFill/>
+                      <a:miter lim="800000"/>
+                      <a:headEnd/>
+                      <a:tailEnd/>
+                    </a:ln>
+                  </pic:spPr>
+                </pic:pic>
+              </a:graphicData>
+            </a:graphic>
+          </wp:inline>
+        </w:drawing>
+      </w:r>
+    </w:p>
+    <w:p>
+      <w:pPr>
+        <w:pStyle w:val="FigureCaption"/>
+      </w:pPr>
+      <w:r>
+        <w:t>Figure 5.3  References to consume a Portable Area</w:t>
+      </w:r>
+    </w:p>
+    <w:p>
+      <w:pPr>
+        <w:pStyle w:val="Body1"/>
+      </w:pPr>
+      <w:r>
+        <w:t xml:space="preserve">Once the assemblies are referenced by your project there is one more configuration point that must be made for an Portable Area to function properly. </w:t>
+      </w:r>
+    </w:p>
+    <w:p>
+      <w:pPr>
+        <w:pStyle w:val="Body"/>
+      </w:pPr>
+    </w:p>
+    <w:p>
+      <w:pPr>
+        <w:pStyle w:val="CodeListingCaption"/>
+      </w:pPr>
+      <w:r>
+        <w:t>Listing 5.x Startup code in Global.asax to enable Portable Areas</w:t>
+      </w:r>
+    </w:p>
+    <w:p>
+      <w:pPr>
+        <w:pStyle w:val="Code"/>
+      </w:pPr>
+      <w:r>
+        <w:t>protected void Application_Start()</w:t>
+      </w:r>
+      <w:r>
+        <w:tab/>
+      </w:r>
+      <w:r>
+        <w:tab/>
+      </w:r>
+      <w:r>
+        <w:tab/>
+      </w:r>
+      <w:r>
+        <w:tab/>
+        <w:t>| A</w:t>
+      </w:r>
+    </w:p>
+    <w:p>
+      <w:pPr>
+        <w:pStyle w:val="Code"/>
+      </w:pPr>
+      <w:r>
+        <w:t>{</w:t>
+      </w:r>
+    </w:p>
+    <w:p>
+      <w:pPr>
+        <w:pStyle w:val="Code"/>
+      </w:pPr>
+      <w:r>
+        <w:tab/>
+        <w:t>AreaRegistration.RegisterAllAreas();</w:t>
+      </w:r>
+      <w:r>
+        <w:tab/>
+      </w:r>
+      <w:r>
+        <w:tab/>
+      </w:r>
+      <w:r>
+        <w:tab/>
+        <w:t>| B</w:t>
+      </w:r>
+    </w:p>
+    <w:p>
+      <w:pPr>
+        <w:pStyle w:val="Code"/>
+      </w:pPr>
+      <w:r>
+        <w:tab/>
+        <w:t>RegisterRoutes(RouteTable.Routes);</w:t>
+      </w:r>
+      <w:r>
+        <w:tab/>
+      </w:r>
+      <w:r>
+        <w:tab/>
+      </w:r>
+      <w:r>
+        <w:tab/>
+        <w:t>| C</w:t>
+      </w:r>
+    </w:p>
+    <w:p>
+      <w:pPr>
+        <w:pStyle w:val="Code"/>
+      </w:pPr>
+      <w:r>
+        <w:tab/>
+        <w:t>InputBuilder.BootStrap();</w:t>
+      </w:r>
+      <w:r>
+        <w:tab/>
+      </w:r>
+      <w:r>
+        <w:tab/>
+      </w:r>
+      <w:r>
+        <w:tab/>
+      </w:r>
+      <w:r>
+        <w:tab/>
+        <w:t>| D</w:t>
+      </w:r>
+    </w:p>
+    <w:p>
+      <w:pPr>
+        <w:pStyle w:val="Code"/>
+      </w:pPr>
+      <w:r>
+        <w:t>}</w:t>
+      </w:r>
+    </w:p>
+    <w:p>
+      <w:pPr>
+        <w:pStyle w:val="Body"/>
+      </w:pPr>
+    </w:p>
+    <w:p>
+      <w:pPr>
+        <w:pStyle w:val="Body"/>
+      </w:pPr>
+      <w:r>
+        <w:t>A - Application_Start is a framework method in the Global.asax file used for application initialization code.</w:t>
+      </w:r>
+    </w:p>
+    <w:p>
+      <w:pPr>
+        <w:pStyle w:val="Body"/>
+      </w:pPr>
+      <w:r>
+        <w:t>B - RegisterAllAreas is a new api in the MVC 2 framework.</w:t>
+      </w:r>
+    </w:p>
+    <w:p>
+      <w:pPr>
+        <w:pStyle w:val="Body"/>
+      </w:pPr>
+      <w:r>
+        <w:t>C - Routes must be registered after the RegisterAllAreas</w:t>
+      </w:r>
+    </w:p>
+    <w:p>
+      <w:pPr>
+        <w:pStyle w:val="Body"/>
+      </w:pPr>
+      <w:r>
+        <w:lastRenderedPageBreak/>
+        <w:t xml:space="preserve">D - The InputBuilder.BootStrap is a method that auto configures the MvcContrib Embedded View Engine.  </w:t>
+      </w:r>
+    </w:p>
+    <w:p>
+      <w:pPr>
+        <w:pStyle w:val="Body"/>
+      </w:pPr>
+    </w:p>
+    <w:p>
+      <w:pPr>
+        <w:pStyle w:val="Body"/>
+      </w:pPr>
+      <w:r>
+        <w:t>The startup code that can be put into the Global.asax Application_Start method is required in order to make a Portable Area function.  It is important to note that the order of these calls is critical to make everything function properly.  The first call must be to RegisterAllAreas.  This method call tells the ASP.Net MVC framework to scan all assemblies in the bin folder and look for MVC 2 Areas.  When it finds them it calls an initialization method on each Area.  This functionality is built into MVC 2.  The second call is the standard call to RegisterRoutes.  It is important to ensure that the RegisterRoutes method in your application does not Clear the RoutesCollection.  If it does it will clear out Area routes that are registered as part of the RegisterAllAreas method.  The last step is a special call to the MvcContrib library that will Register and connect the Embedded Resource View Engine. Under the hood MvcContrib will add a new View Engine to the ViewEngines Collection and it will replace the default VirtualPathProvider with a specialized one that can read from Embedded Resources.  It is important to note that since this technology requires a Virtual Path Provider, this approach required Full Code Access Security (CAS) trust in order to work on .Net 3.5.  The requirement for Full trust goes away with .Net 4, because the ASP.Net framework enabled the Virtual Path Provider to work in Medium trust.</w:t>
+      </w:r>
+    </w:p>
+    <w:p>
+      <w:pPr>
+        <w:pStyle w:val="Body"/>
+      </w:pPr>
+      <w:r>
+        <w:t>Once a reference is created and the view engine is initialized, you are ready to start using the Portable Areas functionality.  This sample shows how to use a login Portable Area which provides the full authentication service and user interface elements.  The first step is to call one of the Portable Areas HtmlHelpers methods from your applications master page.  By calling the method, shown in listing 5.x,  you will get a login widget display on your page.</w:t>
+      </w:r>
+    </w:p>
+    <w:p>
+      <w:pPr>
+        <w:pStyle w:val="CodeListingCaption"/>
+      </w:pPr>
+      <w:r>
+        <w:t>Listing 5.x  Access a Portable Area Html Helper from the a Master page</w:t>
+      </w:r>
+    </w:p>
+    <w:p>
+      <w:pPr>
+        <w:pStyle w:val="Code"/>
+      </w:pPr>
+      <w:r>
+        <w:t>&lt;div id="logindisplay"&gt;</w:t>
+      </w:r>
+    </w:p>
+    <w:p>
+      <w:pPr>
+        <w:pStyle w:val="Code"/>
+      </w:pPr>
+      <w:r>
+        <w:tab/>
+      </w:r>
+      <w:r>
         <w:rPr>
           <w:highlight w:val="yellow"/>
         </w:rPr>
-      </w:pPr>
+        <w:t>&lt;%</w:t>
+      </w:r>
+      <w:r>
+        <w:t xml:space="preserve">=Html.LoginLink() </w:t>
+      </w:r>
+      <w:r>
+        <w:rPr>
+          <w:highlight w:val="yellow"/>
+        </w:rPr>
+        <w:t>%&gt;</w:t>
+      </w:r>
+      <w:r>
+        <w:t xml:space="preserve"> </w:t>
+      </w:r>
+      <w:r>
+        <w:tab/>
+      </w:r>
+      <w:r>
+        <w:tab/>
+      </w:r>
+      <w:r>
+        <w:tab/>
+      </w:r>
+      <w:r>
+        <w:tab/>
+      </w:r>
+      <w:r>
+        <w:tab/>
+        <w:t>| A</w:t>
+      </w:r>
+    </w:p>
+    <w:p>
+      <w:pPr>
+        <w:pStyle w:val="Code"/>
+      </w:pPr>
+      <w:r>
+        <w:t xml:space="preserve">&lt;/div&gt; </w:t>
+      </w:r>
+    </w:p>
+    <w:p>
+      <w:pPr>
+        <w:pStyle w:val="Code"/>
+      </w:pPr>
+      <w:r>
+        <w:t>A - The call to a HtmlHelper Extension method provided by the Portable Area</w:t>
+      </w:r>
+    </w:p>
+    <w:p/>
+    <w:p>
+      <w:pPr>
+        <w:pStyle w:val="Body1"/>
+      </w:pPr>
+      <w:r>
+        <w:t>Now that the Log on link is visible on the page, the link will link over to a controller action inside the login Portable Area.</w:t>
+      </w:r>
+      <w:r>
+        <w:t xml:space="preserve">  The log on screen is now displayed and all of this functionality to log on just comes across by the simple configuration of wiring in the Portable Area.  The real power of come across when you see that in addition to a log on screen including all the validation, a new user registration screen (see listing 5.x) is also part of the portable area. Additionally the LoginLink helper that was called from the master page has another surprise, once a user is logged in , the link now displays a user welcome message and a log off link.  This is shown in Figure 5.x.  All this with a tiny amount of configuration code and a link from the sites master page.  That really demonstrates how Portable Areas can be used to provide multi page user interface features delivered as a software component.</w:t>
+      </w:r>
+    </w:p>
+    <w:p/>
+    <w:p/>
+    <w:p/>
+    <w:p>
+      <w:r>
+        <w:drawing>
+          <wp:inline distT="0" distB="0" distL="0" distR="0">
+            <wp:extent cx="4800600" cy="2477730"/>
+            <wp:effectExtent l="19050" t="0" r="0" b="0"/>
+            <wp:docPr id="9" name="Picture 7"/>
+            <wp:cNvGraphicFramePr>
+              <a:graphicFrameLocks xmlns:a="http://schemas.openxmlformats.org/drawingml/2006/main" noChangeAspect="1"/>
+            </wp:cNvGraphicFramePr>
+            <a:graphic xmlns:a="http://schemas.openxmlformats.org/drawingml/2006/main">
+              <a:graphicData uri="http://schemas.openxmlformats.org/drawingml/2006/picture">
+                <pic:pic xmlns:pic="http://schemas.openxmlformats.org/drawingml/2006/picture">
+                  <pic:nvPicPr>
+                    <pic:cNvPr id="0" name="Picture 7"/>
+                    <pic:cNvPicPr>
+                      <a:picLocks noChangeAspect="1" noChangeArrowheads="1"/>
+                    </pic:cNvPicPr>
+                  </pic:nvPicPr>
+                  <pic:blipFill>
+                    <a:blip r:embed="rId12" cstate="print"/>
+                    <a:srcRect l="13610" r="41623" b="63048"/>
+                    <a:stretch>
+                      <a:fillRect/>
+                    </a:stretch>
+                  </pic:blipFill>
+                  <pic:spPr bwMode="auto">
+                    <a:xfrm>
+                      <a:off x="0" y="0"/>
+                      <a:ext cx="4800600" cy="2477730"/>
+                    </a:xfrm>
+                    <a:prstGeom prst="rect">
+                      <a:avLst/>
+                    </a:prstGeom>
+                    <a:noFill/>
+                    <a:ln w="9525">
+                      <a:noFill/>
+                      <a:miter lim="800000"/>
+                      <a:headEnd/>
+                      <a:tailEnd/>
+                    </a:ln>
+                  </pic:spPr>
+                </pic:pic>
+              </a:graphicData>
+            </a:graphic>
+          </wp:inline>
+        </w:drawing>
+      </w:r>
+    </w:p>
+    <w:p>
+      <w:pPr>
+        <w:pStyle w:val="FigureCaption"/>
+      </w:pPr>
+      <w:r>
+        <w:t>Figure 5.</w:t>
+      </w:r>
+      <w:r>
+        <w:t>4</w:t>
+      </w:r>
+      <w:r>
+        <w:t xml:space="preserve"> The user interface rendered from the helper method</w:t>
+      </w:r>
+    </w:p>
+    <w:p>
+      <w:r>
+        <w:lastRenderedPageBreak/>
+        <w:drawing>
+          <wp:inline distT="0" distB="0" distL="0" distR="0">
+            <wp:extent cx="4800600" cy="3618913"/>
+            <wp:effectExtent l="19050" t="0" r="0" b="0"/>
+            <wp:docPr id="11" name="Picture 10"/>
+            <wp:cNvGraphicFramePr>
+              <a:graphicFrameLocks xmlns:a="http://schemas.openxmlformats.org/drawingml/2006/main" noChangeAspect="1"/>
+            </wp:cNvGraphicFramePr>
+            <a:graphic xmlns:a="http://schemas.openxmlformats.org/drawingml/2006/main">
+              <a:graphicData uri="http://schemas.openxmlformats.org/drawingml/2006/picture">
+                <pic:pic xmlns:pic="http://schemas.openxmlformats.org/drawingml/2006/picture">
+                  <pic:nvPicPr>
+                    <pic:cNvPr id="0" name="Picture 10"/>
+                    <pic:cNvPicPr>
+                      <a:picLocks noChangeAspect="1" noChangeArrowheads="1"/>
+                    </pic:cNvPicPr>
+                  </pic:nvPicPr>
+                  <pic:blipFill>
+                    <a:blip r:embed="rId13" cstate="print"/>
+                    <a:srcRect l="13866" r="39315" b="43418"/>
+                    <a:stretch>
+                      <a:fillRect/>
+                    </a:stretch>
+                  </pic:blipFill>
+                  <pic:spPr bwMode="auto">
+                    <a:xfrm>
+                      <a:off x="0" y="0"/>
+                      <a:ext cx="4800600" cy="3618913"/>
+                    </a:xfrm>
+                    <a:prstGeom prst="rect">
+                      <a:avLst/>
+                    </a:prstGeom>
+                    <a:noFill/>
+                    <a:ln w="9525">
+                      <a:noFill/>
+                      <a:miter lim="800000"/>
+                      <a:headEnd/>
+                      <a:tailEnd/>
+                    </a:ln>
+                  </pic:spPr>
+                </pic:pic>
+              </a:graphicData>
+            </a:graphic>
+          </wp:inline>
+        </w:drawing>
+      </w:r>
+    </w:p>
+    <w:p>
+      <w:pPr>
+        <w:pStyle w:val="FigureCaption"/>
+        <w:rPr>
+          <w:highlight w:val="yellow"/>
+        </w:rPr>
+      </w:pPr>
+      <w:r>
+        <w:t>Figure 5.5</w:t>
+      </w:r>
+      <w:r>
+        <w:t xml:space="preserve"> The log on screen</w:t>
+      </w:r>
+    </w:p>
+    <w:p>
+      <w:pPr>
+        <w:rPr>
+          <w:highlight w:val="yellow"/>
+        </w:rPr>
+      </w:pPr>
+      <w:r>
+        <w:lastRenderedPageBreak/>
+        <w:drawing>
+          <wp:inline distT="0" distB="0" distL="0" distR="0">
+            <wp:extent cx="5439641" cy="4905688"/>
+            <wp:effectExtent l="19050" t="0" r="8659" b="0"/>
+            <wp:docPr id="13" name="Picture 13"/>
+            <wp:cNvGraphicFramePr>
+              <a:graphicFrameLocks xmlns:a="http://schemas.openxmlformats.org/drawingml/2006/main" noChangeAspect="1"/>
+            </wp:cNvGraphicFramePr>
+            <a:graphic xmlns:a="http://schemas.openxmlformats.org/drawingml/2006/main">
+              <a:graphicData uri="http://schemas.openxmlformats.org/drawingml/2006/picture">
+                <pic:pic xmlns:pic="http://schemas.openxmlformats.org/drawingml/2006/picture">
+                  <pic:nvPicPr>
+                    <pic:cNvPr id="0" name="Picture 13"/>
+                    <pic:cNvPicPr>
+                      <a:picLocks noChangeAspect="1" noChangeArrowheads="1"/>
+                    </pic:cNvPicPr>
+                  </pic:nvPicPr>
+                  <pic:blipFill>
+                    <a:blip r:embed="rId14" cstate="print"/>
+                    <a:srcRect l="13754" r="39171" b="32102"/>
+                    <a:stretch>
+                      <a:fillRect/>
+                    </a:stretch>
+                  </pic:blipFill>
+                  <pic:spPr bwMode="auto">
+                    <a:xfrm>
+                      <a:off x="0" y="0"/>
+                      <a:ext cx="5439641" cy="4905688"/>
+                    </a:xfrm>
+                    <a:prstGeom prst="rect">
+                      <a:avLst/>
+                    </a:prstGeom>
+                    <a:noFill/>
+                    <a:ln w="9525">
+                      <a:noFill/>
+                      <a:miter lim="800000"/>
+                      <a:headEnd/>
+                      <a:tailEnd/>
+                    </a:ln>
+                  </pic:spPr>
+                </pic:pic>
+              </a:graphicData>
+            </a:graphic>
+          </wp:inline>
+        </w:drawing>
+      </w:r>
+    </w:p>
+    <w:p>
+      <w:pPr>
+        <w:pStyle w:val="FigureCaption"/>
+        <w:rPr>
+          <w:highlight w:val="yellow"/>
+        </w:rPr>
+      </w:pPr>
+      <w:r>
+        <w:rPr>
+          <w:highlight w:val="yellow"/>
+        </w:rPr>
+        <w:t>Figure 5.</w:t>
+      </w:r>
+      <w:r>
+        <w:rPr>
+          <w:highlight w:val="yellow"/>
+        </w:rPr>
+        <w:t>6</w:t>
+      </w:r>
+      <w:r>
+        <w:rPr>
+          <w:highlight w:val="yellow"/>
+        </w:rPr>
+        <w:t xml:space="preserve"> The user registration screen</w:t>
+      </w:r>
+    </w:p>
+    <w:p>
+      <w:pPr>
+        <w:rPr>
+          <w:highlight w:val="yellow"/>
+        </w:rPr>
+      </w:pPr>
+      <w:r>
+        <w:lastRenderedPageBreak/>
+        <w:drawing>
+          <wp:inline distT="0" distB="0" distL="0" distR="0">
+            <wp:extent cx="4800600" cy="4329498"/>
+            <wp:effectExtent l="19050" t="0" r="0" b="0"/>
+            <wp:docPr id="16" name="Picture 16"/>
+            <wp:cNvGraphicFramePr>
+              <a:graphicFrameLocks xmlns:a="http://schemas.openxmlformats.org/drawingml/2006/main" noChangeAspect="1"/>
+            </wp:cNvGraphicFramePr>
+            <a:graphic xmlns:a="http://schemas.openxmlformats.org/drawingml/2006/main">
+              <a:graphicData uri="http://schemas.openxmlformats.org/drawingml/2006/picture">
+                <pic:pic xmlns:pic="http://schemas.openxmlformats.org/drawingml/2006/picture">
+                  <pic:nvPicPr>
+                    <pic:cNvPr id="0" name="Picture 16"/>
+                    <pic:cNvPicPr>
+                      <a:picLocks noChangeAspect="1" noChangeArrowheads="1"/>
+                    </pic:cNvPicPr>
+                  </pic:nvPicPr>
+                  <pic:blipFill>
+                    <a:blip r:embed="rId15" cstate="print"/>
+                    <a:srcRect/>
+                    <a:stretch>
+                      <a:fillRect/>
+                    </a:stretch>
+                  </pic:blipFill>
+                  <pic:spPr bwMode="auto">
+                    <a:xfrm>
+                      <a:off x="0" y="0"/>
+                      <a:ext cx="4800600" cy="4329498"/>
+                    </a:xfrm>
+                    <a:prstGeom prst="rect">
+                      <a:avLst/>
+                    </a:prstGeom>
+                    <a:noFill/>
+                    <a:ln w="9525">
+                      <a:noFill/>
+                      <a:miter lim="800000"/>
+                      <a:headEnd/>
+                      <a:tailEnd/>
+                    </a:ln>
+                  </pic:spPr>
+                </pic:pic>
+              </a:graphicData>
+            </a:graphic>
+          </wp:inline>
+        </w:drawing>
+      </w:r>
+    </w:p>
+    <w:p>
+      <w:pPr>
+        <w:pStyle w:val="FigureCaption"/>
+        <w:rPr>
+          <w:highlight w:val="yellow"/>
+        </w:rPr>
+      </w:pPr>
+      <w:r>
+        <w:rPr>
+          <w:highlight w:val="yellow"/>
+        </w:rPr>
+        <w:t>Figure 5. The log off link and welcome user message</w:t>
+      </w:r>
     </w:p>
     <w:sectPr>
-      <w:headerReference w:type="even" r:id="rId11"/>
-      <w:headerReference w:type="default" r:id="rId12"/>
-      <w:footerReference w:type="even" r:id="rId13"/>
-      <w:footerReference w:type="first" r:id="rId14"/>
+      <w:headerReference w:type="even" r:id="rId16"/>
+      <w:headerReference w:type="default" r:id="rId17"/>
+      <w:footerReference w:type="even" r:id="rId18"/>
+      <w:footerReference w:type="first" r:id="rId19"/>
       <w:footnotePr>
         <w:numRestart w:val="eachSect"/>
       </w:footnotePr>
@@ -1125,7 +1761,7 @@
       <w:rPr>
         <w:noProof/>
       </w:rPr>
-      <w:t>4</w:t>
+      <w:t>2</w:t>
     </w:r>
     <w:r>
       <w:fldChar w:fldCharType="end"/>
@@ -1160,7 +1796,7 @@
         <w:rPr>
           <w:noProof/>
         </w:rPr>
-        <w:t>3/1/2010</w:t>
+        <w:t>3/10/2010</w:t>
       </w:r>
     </w:fldSimple>
   </w:p>
@@ -1186,7 +1822,7 @@
         <w:rPr>
           <w:noProof/>
         </w:rPr>
-        <w:t>3/1/2010</w:t>
+        <w:t>3/10/2010</w:t>
       </w:r>
     </w:fldSimple>
     <w:r>
@@ -1215,7 +1851,7 @@
         <w:rPr>
           <w:noProof/>
         </w:rPr>
-        <w:t>3</w:t>
+        <w:t>1</w:t>
       </w:r>
     </w:fldSimple>
   </w:p>
@@ -5245,7 +5881,7 @@
 </file>
 
 <file path=customXml/itemProps1.xml><?xml version="1.0" encoding="utf-8"?>
-<ds:datastoreItem xmlns:ds="http://schemas.openxmlformats.org/officeDocument/2006/customXml" ds:itemID="{0C77407C-12B9-40F0-B8A1-D78291ADF426}">
+<ds:datastoreItem xmlns:ds="http://schemas.openxmlformats.org/officeDocument/2006/customXml" ds:itemID="{93CDC859-2589-486C-835D-6F5F5A106587}">
   <ds:schemaRefs>
     <ds:schemaRef ds:uri="http://schemas.openxmlformats.org/officeDocument/2006/bibliography"/>
   </ds:schemaRefs>

</xml_diff>